<commit_message>
User can now change their login credentials in the settings activity.
</commit_message>
<xml_diff>
--- a/Documentation/SD6501_FinalProject_Documentation_MDuToit.docx
+++ b/Documentation/SD6501_FinalProject_Documentation_MDuToit.docx
@@ -5,7 +5,9 @@
     <w:sdt>
       <w:sdtPr>
         <w:rPr>
+          <w:rFonts w:eastAsiaTheme="minorHAnsi"/>
           <w:color w:val="4472C4" w:themeColor="accent1"/>
+          <w:lang w:val="en-NZ"/>
         </w:rPr>
         <w:id w:val="977346831"/>
         <w:docPartObj>
@@ -15,9 +17,7 @@
       </w:sdtPr>
       <w:sdtEndPr>
         <w:rPr>
-          <w:rFonts w:eastAsiaTheme="minorHAnsi"/>
           <w:color w:val="auto"/>
-          <w:lang w:val="en-NZ"/>
         </w:rPr>
       </w:sdtEndPr>
       <w:sdtContent>
@@ -160,6 +160,7 @@
             <w:dataBinding w:prefixMappings="xmlns:ns0='http://purl.org/dc/elements/1.1/' xmlns:ns1='http://schemas.openxmlformats.org/package/2006/metadata/core-properties' " w:xpath="/ns1:coreProperties[1]/ns0:subject[1]" w:storeItemID="{6C3C8BC8-F283-45AE-878A-BAB7291924A1}"/>
             <w:text/>
           </w:sdtPr>
+          <w:sdtEndPr/>
           <w:sdtContent>
             <w:p>
               <w:pPr>
@@ -274,6 +275,7 @@
                                     <w:calendar w:val="gregorian"/>
                                   </w:date>
                                 </w:sdtPr>
+                                <w:sdtEndPr/>
                                 <w:sdtContent>
                                   <w:p>
                                     <w:pPr>
@@ -319,6 +321,7 @@
                                     <w:dataBinding w:prefixMappings="xmlns:ns0='http://schemas.openxmlformats.org/officeDocument/2006/extended-properties' " w:xpath="/ns0:Properties[1]/ns0:Company[1]" w:storeItemID="{6668398D-A668-4E3E-A5EB-62B293D839F1}"/>
                                     <w:text/>
                                   </w:sdtPr>
+                                  <w:sdtEndPr/>
                                   <w:sdtContent>
                                     <w:r>
                                       <w:rPr>
@@ -349,6 +352,7 @@
                                     <w:dataBinding w:prefixMappings="xmlns:ns0='http://schemas.microsoft.com/office/2006/coverPageProps' " w:xpath="/ns0:CoverPageProperties[1]/ns0:CompanyAddress[1]" w:storeItemID="{55AF091B-3C7A-41E3-B477-F2FDAA23CFDA}"/>
                                     <w:text/>
                                   </w:sdtPr>
+                                  <w:sdtEndPr/>
                                   <w:sdtContent>
                                     <w:r>
                                       <w:rPr>
@@ -407,6 +411,7 @@
                               <w:calendar w:val="gregorian"/>
                             </w:date>
                           </w:sdtPr>
+                          <w:sdtEndPr/>
                           <w:sdtContent>
                             <w:p>
                               <w:pPr>
@@ -452,6 +457,7 @@
                               <w:dataBinding w:prefixMappings="xmlns:ns0='http://schemas.openxmlformats.org/officeDocument/2006/extended-properties' " w:xpath="/ns0:Properties[1]/ns0:Company[1]" w:storeItemID="{6668398D-A668-4E3E-A5EB-62B293D839F1}"/>
                               <w:text/>
                             </w:sdtPr>
+                            <w:sdtEndPr/>
                             <w:sdtContent>
                               <w:r>
                                 <w:rPr>
@@ -482,6 +488,7 @@
                               <w:dataBinding w:prefixMappings="xmlns:ns0='http://schemas.microsoft.com/office/2006/coverPageProps' " w:xpath="/ns0:CoverPageProperties[1]/ns0:CompanyAddress[1]" w:storeItemID="{55AF091B-3C7A-41E3-B477-F2FDAA23CFDA}"/>
                               <w:text/>
                             </w:sdtPr>
+                            <w:sdtEndPr/>
                             <w:sdtContent>
                               <w:r>
                                 <w:rPr>
@@ -564,6 +571,13 @@
     </w:sdt>
     <w:sdt>
       <w:sdtPr>
+        <w:rPr>
+          <w:rFonts w:asciiTheme="minorHAnsi" w:eastAsiaTheme="minorHAnsi" w:hAnsiTheme="minorHAnsi" w:cstheme="minorBidi"/>
+          <w:color w:val="auto"/>
+          <w:sz w:val="22"/>
+          <w:szCs w:val="22"/>
+          <w:lang w:val="en-NZ"/>
+        </w:rPr>
         <w:id w:val="-1379861572"/>
         <w:docPartObj>
           <w:docPartGallery w:val="Table of Contents"/>
@@ -572,14 +586,9 @@
       </w:sdtPr>
       <w:sdtEndPr>
         <w:rPr>
-          <w:rFonts w:asciiTheme="minorHAnsi" w:eastAsiaTheme="minorHAnsi" w:hAnsiTheme="minorHAnsi" w:cstheme="minorBidi"/>
           <w:b/>
           <w:bCs/>
           <w:noProof/>
-          <w:color w:val="auto"/>
-          <w:sz w:val="22"/>
-          <w:szCs w:val="22"/>
-          <w:lang w:val="en-NZ"/>
         </w:rPr>
       </w:sdtEndPr>
       <w:sdtContent>
@@ -1086,6 +1095,26 @@
           <w:tab w:val="left" w:pos="3744"/>
         </w:tabs>
       </w:pPr>
+    </w:p>
+    <w:p>
+      <w:pPr>
+        <w:tabs>
+          <w:tab w:val="left" w:pos="3744"/>
+        </w:tabs>
+      </w:pPr>
+      <w:r>
+        <w:t>Login – if user attempts to login with an empty username an error message is shown that username input cannot be empty.</w:t>
+      </w:r>
+    </w:p>
+    <w:p>
+      <w:pPr>
+        <w:tabs>
+          <w:tab w:val="left" w:pos="3744"/>
+        </w:tabs>
+      </w:pPr>
+      <w:r>
+        <w:t>Fix Date &amp; Time – DB &amp; Codebase</w:t>
+      </w:r>
     </w:p>
     <w:p>
       <w:pPr>
@@ -1183,7 +1212,22 @@
         </w:tabs>
       </w:pPr>
       <w:r>
-        <w:tab/>
+        <w:rPr>
+          <w:i/>
+          <w:iCs/>
+        </w:rPr>
+        <w:t>Recommendation:</w:t>
+      </w:r>
+      <w:r>
+        <w:t xml:space="preserve"> If you are going to be working with date and time values with SQLite, </w:t>
+      </w:r>
+      <w:proofErr w:type="spellStart"/>
+      <w:r>
+        <w:t>its</w:t>
+      </w:r>
+      <w:proofErr w:type="spellEnd"/>
+      <w:r>
+        <w:t xml:space="preserve"> probably best to store them as a Unix Epoch long value in the database. This makes it easier to convert to proper date-time values when called by the codebase.</w:t>
       </w:r>
     </w:p>
     <w:sectPr>
@@ -1235,6 +1279,7 @@
         <w:docPartUnique/>
       </w:docPartObj>
     </w:sdtPr>
+    <w:sdtEndPr/>
     <w:sdtContent>
       <w:p>
         <w:pPr>
@@ -2008,6 +2053,9 @@
   <w:rsids>
     <w:rsidRoot w:val="00523717"/>
     <w:rsid w:val="00523717"/>
+    <w:rsid w:val="00527A86"/>
+    <w:rsid w:val="00884D05"/>
+    <w:rsid w:val="009B6277"/>
     <w:rsid w:val="00CB6F6F"/>
   </w:rsids>
   <m:mathPr>

</xml_diff>

<commit_message>
Added a Floating Action Button to the Account Balances and View Transactions Activities to action the addition of their respective types.
</commit_message>
<xml_diff>
--- a/Documentation/SD6501_FinalProject_Documentation_MDuToit.docx
+++ b/Documentation/SD6501_FinalProject_Documentation_MDuToit.docx
@@ -621,13 +621,13 @@
           <w:r>
             <w:fldChar w:fldCharType="separate"/>
           </w:r>
-          <w:hyperlink w:anchor="_Toc73962101" w:history="1">
+          <w:hyperlink w:anchor="_Toc74079514" w:history="1">
             <w:r>
               <w:rPr>
                 <w:rStyle w:val="Hyperlink"/>
                 <w:noProof/>
               </w:rPr>
-              <w:t>Features and Concepts applied:</w:t>
+              <w:t>Conceptual Framework</w:t>
             </w:r>
             <w:r>
               <w:rPr>
@@ -648,7 +648,7 @@
                 <w:noProof/>
                 <w:webHidden/>
               </w:rPr>
-              <w:instrText xml:space="preserve"> PAGEREF _Toc73962101 \h </w:instrText>
+              <w:instrText xml:space="preserve"> PAGEREF _Toc74079514 \h </w:instrText>
             </w:r>
             <w:r>
               <w:rPr>
@@ -691,13 +691,13 @@
               <w:lang w:eastAsia="en-NZ"/>
             </w:rPr>
           </w:pPr>
-          <w:hyperlink w:anchor="_Toc73962102" w:history="1">
+          <w:hyperlink w:anchor="_Toc74079515" w:history="1">
             <w:r>
               <w:rPr>
                 <w:rStyle w:val="Hyperlink"/>
                 <w:noProof/>
               </w:rPr>
-              <w:t>Conceptual Framework</w:t>
+              <w:t>Improvements, Features and Concepts applied:</w:t>
             </w:r>
             <w:r>
               <w:rPr>
@@ -718,7 +718,7 @@
                 <w:noProof/>
                 <w:webHidden/>
               </w:rPr>
-              <w:instrText xml:space="preserve"> PAGEREF _Toc73962102 \h </w:instrText>
+              <w:instrText xml:space="preserve"> PAGEREF _Toc74079515 \h </w:instrText>
             </w:r>
             <w:r>
               <w:rPr>
@@ -761,7 +761,7 @@
               <w:lang w:eastAsia="en-NZ"/>
             </w:rPr>
           </w:pPr>
-          <w:hyperlink w:anchor="_Toc73962103" w:history="1">
+          <w:hyperlink w:anchor="_Toc74079516" w:history="1">
             <w:r>
               <w:rPr>
                 <w:rStyle w:val="Hyperlink"/>
@@ -788,7 +788,7 @@
                 <w:noProof/>
                 <w:webHidden/>
               </w:rPr>
-              <w:instrText xml:space="preserve"> PAGEREF _Toc73962103 \h </w:instrText>
+              <w:instrText xml:space="preserve"> PAGEREF _Toc74079516 \h </w:instrText>
             </w:r>
             <w:r>
               <w:rPr>
@@ -808,7 +808,7 @@
                 <w:noProof/>
                 <w:webHidden/>
               </w:rPr>
-              <w:t>1</w:t>
+              <w:t>2</w:t>
             </w:r>
             <w:r>
               <w:rPr>
@@ -831,7 +831,7 @@
               <w:lang w:eastAsia="en-NZ"/>
             </w:rPr>
           </w:pPr>
-          <w:hyperlink w:anchor="_Toc73962104" w:history="1">
+          <w:hyperlink w:anchor="_Toc74079517" w:history="1">
             <w:r>
               <w:rPr>
                 <w:rStyle w:val="Hyperlink"/>
@@ -858,7 +858,7 @@
                 <w:noProof/>
                 <w:webHidden/>
               </w:rPr>
-              <w:instrText xml:space="preserve"> PAGEREF _Toc73962104 \h </w:instrText>
+              <w:instrText xml:space="preserve"> PAGEREF _Toc74079517 \h </w:instrText>
             </w:r>
             <w:r>
               <w:rPr>
@@ -878,7 +878,7 @@
                 <w:noProof/>
                 <w:webHidden/>
               </w:rPr>
-              <w:t>1</w:t>
+              <w:t>2</w:t>
             </w:r>
             <w:r>
               <w:rPr>
@@ -901,7 +901,7 @@
               <w:lang w:eastAsia="en-NZ"/>
             </w:rPr>
           </w:pPr>
-          <w:hyperlink w:anchor="_Toc73962105" w:history="1">
+          <w:hyperlink w:anchor="_Toc74079518" w:history="1">
             <w:r>
               <w:rPr>
                 <w:rStyle w:val="Hyperlink"/>
@@ -928,7 +928,7 @@
                 <w:noProof/>
                 <w:webHidden/>
               </w:rPr>
-              <w:instrText xml:space="preserve"> PAGEREF _Toc73962105 \h </w:instrText>
+              <w:instrText xml:space="preserve"> PAGEREF _Toc74079518 \h </w:instrText>
             </w:r>
             <w:r>
               <w:rPr>
@@ -948,7 +948,7 @@
                 <w:noProof/>
                 <w:webHidden/>
               </w:rPr>
-              <w:t>1</w:t>
+              <w:t>2</w:t>
             </w:r>
             <w:r>
               <w:rPr>
@@ -971,7 +971,7 @@
               <w:lang w:eastAsia="en-NZ"/>
             </w:rPr>
           </w:pPr>
-          <w:hyperlink w:anchor="_Toc73962106" w:history="1">
+          <w:hyperlink w:anchor="_Toc74079519" w:history="1">
             <w:r>
               <w:rPr>
                 <w:rStyle w:val="Hyperlink"/>
@@ -998,7 +998,7 @@
                 <w:noProof/>
                 <w:webHidden/>
               </w:rPr>
-              <w:instrText xml:space="preserve"> PAGEREF _Toc73962106 \h </w:instrText>
+              <w:instrText xml:space="preserve"> PAGEREF _Toc74079519 \h </w:instrText>
             </w:r>
             <w:r>
               <w:rPr>
@@ -1018,7 +1018,7 @@
                 <w:noProof/>
                 <w:webHidden/>
               </w:rPr>
-              <w:t>1</w:t>
+              <w:t>2</w:t>
             </w:r>
             <w:r>
               <w:rPr>
@@ -1030,6 +1030,13 @@
           </w:hyperlink>
         </w:p>
         <w:p>
+          <w:pPr>
+            <w:rPr>
+              <w:b/>
+              <w:bCs/>
+              <w:noProof/>
+            </w:rPr>
+          </w:pPr>
           <w:r>
             <w:rPr>
               <w:b/>
@@ -1043,10 +1050,77 @@
     </w:sdt>
     <w:p>
       <w:pPr>
+        <w:pStyle w:val="Heading1"/>
+      </w:pPr>
+      <w:bookmarkStart w:id="0" w:name="_Toc74079514"/>
+      <w:r>
+        <w:t>Conceptual Framework</w:t>
+      </w:r>
+      <w:bookmarkEnd w:id="0"/>
+    </w:p>
+    <w:p>
+      <w:pPr>
         <w:tabs>
           <w:tab w:val="left" w:pos="3744"/>
         </w:tabs>
       </w:pPr>
+      <w:r>
+        <w:t xml:space="preserve">Final Project built upon the </w:t>
+      </w:r>
+      <w:proofErr w:type="spellStart"/>
+      <w:r>
+        <w:t>BudgieCoin</w:t>
+      </w:r>
+      <w:proofErr w:type="spellEnd"/>
+      <w:r>
+        <w:t xml:space="preserve"> application that </w:t>
+      </w:r>
+      <w:r>
+        <w:t>I have</w:t>
+      </w:r>
+      <w:r>
+        <w:t xml:space="preserve"> been developing throughout Assignments 1 and 2.</w:t>
+      </w:r>
+    </w:p>
+    <w:p>
+      <w:pPr>
+        <w:tabs>
+          <w:tab w:val="left" w:pos="3744"/>
+        </w:tabs>
+      </w:pPr>
+      <w:r>
+        <w:t xml:space="preserve">For the final release of the application, the scope of Final Project was to tidy up </w:t>
+      </w:r>
+      <w:r>
+        <w:t xml:space="preserve">the application </w:t>
+      </w:r>
+      <w:r>
+        <w:t>and</w:t>
+      </w:r>
+      <w:r>
+        <w:t xml:space="preserve"> ensure </w:t>
+      </w:r>
+      <w:r>
+        <w:t>features from Assignments 1 and 2</w:t>
+      </w:r>
+      <w:r>
+        <w:t xml:space="preserve"> where finished</w:t>
+      </w:r>
+      <w:r>
+        <w:t xml:space="preserve">, </w:t>
+      </w:r>
+      <w:r>
+        <w:t xml:space="preserve">further implementing of </w:t>
+      </w:r>
+      <w:r>
+        <w:t>test</w:t>
+      </w:r>
+      <w:r>
+        <w:t xml:space="preserve">s for the </w:t>
+      </w:r>
+      <w:r>
+        <w:t>application, develop various documentation and prepare the application for deployment onto the app store.</w:t>
+      </w:r>
     </w:p>
     <w:p>
       <w:pPr>
@@ -1059,11 +1133,14 @@
       <w:pPr>
         <w:pStyle w:val="Heading1"/>
       </w:pPr>
-      <w:bookmarkStart w:id="0" w:name="_Toc73962101"/>
+      <w:bookmarkStart w:id="1" w:name="_Toc74079515"/>
+      <w:r>
+        <w:t xml:space="preserve">Improvements, </w:t>
+      </w:r>
       <w:r>
         <w:t>Features and Concepts applied:</w:t>
       </w:r>
-      <w:bookmarkEnd w:id="0"/>
+      <w:bookmarkEnd w:id="1"/>
     </w:p>
     <w:p>
       <w:pPr>
@@ -1071,6 +1148,254 @@
           <w:tab w:val="left" w:pos="3744"/>
         </w:tabs>
       </w:pPr>
+      <w:r>
+        <w:t>One of the main goals of Final Project was to tidy up the existing features</w:t>
+      </w:r>
+      <w:r>
+        <w:t xml:space="preserve"> and</w:t>
+      </w:r>
+      <w:r>
+        <w:t xml:space="preserve"> complete implementation of any features that had not been completed yet</w:t>
+      </w:r>
+      <w:r>
+        <w:t>.</w:t>
+      </w:r>
+    </w:p>
+    <w:p>
+      <w:pPr>
+        <w:tabs>
+          <w:tab w:val="left" w:pos="3744"/>
+        </w:tabs>
+      </w:pPr>
+      <w:r>
+        <w:t>The following modules saw work during the Final Project:</w:t>
+      </w:r>
+    </w:p>
+    <w:p>
+      <w:pPr>
+        <w:tabs>
+          <w:tab w:val="left" w:pos="3744"/>
+        </w:tabs>
+      </w:pPr>
+      <w:r>
+        <w:rPr>
+          <w:b/>
+          <w:bCs/>
+        </w:rPr>
+        <w:t>Refactored Date &amp; Time</w:t>
+      </w:r>
+      <w:r>
+        <w:t xml:space="preserve"> </w:t>
+      </w:r>
+      <w:r>
+        <w:rPr>
+          <w:b/>
+          <w:bCs/>
+        </w:rPr>
+        <w:t>implementations</w:t>
+      </w:r>
+      <w:r>
+        <w:t xml:space="preserve"> </w:t>
+      </w:r>
+      <w:r>
+        <w:t xml:space="preserve">– In both the Database &amp; Source Code. As was noted in </w:t>
+      </w:r>
+      <w:r>
+        <w:t xml:space="preserve">the Constraint section of </w:t>
+      </w:r>
+      <w:r>
+        <w:t>Assignment 2’s documentation, the original method of storing date and time had issues when it came to updating transactions.</w:t>
+      </w:r>
+      <w:r>
+        <w:t xml:space="preserve"> To solve this issue, I ended up re-writing sections of the Database and Source code to now handle the date-time values as long values that stored the time </w:t>
+      </w:r>
+      <w:r>
+        <w:t xml:space="preserve">as seconds </w:t>
+      </w:r>
+      <w:r>
+        <w:t xml:space="preserve">since the Unix Epoch. This solved the issues that were originally </w:t>
+      </w:r>
+      <w:r>
+        <w:t>present,</w:t>
+      </w:r>
+      <w:r>
+        <w:t xml:space="preserve"> and transactions can now be updated without affecting their original time or time, their date or time can be updated </w:t>
+      </w:r>
+      <w:r>
+        <w:t>properly,</w:t>
+      </w:r>
+      <w:r>
+        <w:t xml:space="preserve"> and they are now listed in</w:t>
+      </w:r>
+      <w:r>
+        <w:t xml:space="preserve"> a date </w:t>
+      </w:r>
+      <w:r>
+        <w:t xml:space="preserve">and time </w:t>
+      </w:r>
+      <w:r>
+        <w:t xml:space="preserve">ascending </w:t>
+      </w:r>
+      <w:r>
+        <w:t>order on View Transactions.</w:t>
+      </w:r>
+      <w:r>
+        <w:t xml:space="preserve"> This refactoring had to be done in multiple files.</w:t>
+      </w:r>
+    </w:p>
+    <w:p>
+      <w:pPr>
+        <w:tabs>
+          <w:tab w:val="left" w:pos="3744"/>
+        </w:tabs>
+      </w:pPr>
+      <w:r>
+        <w:rPr>
+          <w:b/>
+          <w:bCs/>
+        </w:rPr>
+        <w:t>Settings</w:t>
+      </w:r>
+      <w:r>
+        <w:rPr>
+          <w:b/>
+          <w:bCs/>
+        </w:rPr>
+        <w:t xml:space="preserve"> Activity</w:t>
+      </w:r>
+      <w:r>
+        <w:t xml:space="preserve"> – this activity had been present but underdeveloped since Assignment 1. For the Final Project I added the ability for a user to update their username and/or pin number.</w:t>
+      </w:r>
+      <w:r>
+        <w:t xml:space="preserve"> This included using Android’s </w:t>
+      </w:r>
+      <w:proofErr w:type="spellStart"/>
+      <w:r>
+        <w:t>SharedPreferences</w:t>
+      </w:r>
+      <w:proofErr w:type="spellEnd"/>
+      <w:r>
+        <w:t xml:space="preserve"> features to </w:t>
+      </w:r>
+      <w:r>
+        <w:t>record which user had logged in and then only allow them to edit their details.</w:t>
+      </w:r>
+    </w:p>
+    <w:p>
+      <w:pPr>
+        <w:tabs>
+          <w:tab w:val="left" w:pos="3744"/>
+        </w:tabs>
+        <w:rPr>
+          <w:b/>
+          <w:bCs/>
+        </w:rPr>
+      </w:pPr>
+      <w:r>
+        <w:rPr>
+          <w:b/>
+          <w:bCs/>
+        </w:rPr>
+        <w:t>Login Activity</w:t>
+      </w:r>
+      <w:r>
+        <w:t xml:space="preserve"> – Bug Fixes &amp; minor improvements. If a user attempts to login with an empty username an error message is shown that the username input field cannot be empty.</w:t>
+      </w:r>
+      <w:r>
+        <w:t xml:space="preserve"> When a user logs in they are stored to the </w:t>
+      </w:r>
+      <w:proofErr w:type="spellStart"/>
+      <w:r>
+        <w:t>SharedPreferences</w:t>
+      </w:r>
+      <w:proofErr w:type="spellEnd"/>
+      <w:r>
+        <w:t xml:space="preserve"> as the current user.</w:t>
+      </w:r>
+    </w:p>
+    <w:p>
+      <w:pPr>
+        <w:tabs>
+          <w:tab w:val="left" w:pos="3744"/>
+        </w:tabs>
+      </w:pPr>
+      <w:r>
+        <w:rPr>
+          <w:b/>
+          <w:bCs/>
+        </w:rPr>
+        <w:t>Testing</w:t>
+      </w:r>
+      <w:r>
+        <w:t xml:space="preserve"> –</w:t>
+      </w:r>
+      <w:r>
+        <w:t xml:space="preserve"> I added</w:t>
+      </w:r>
+      <w:r>
+        <w:t xml:space="preserve"> Unit Tests</w:t>
+      </w:r>
+      <w:r>
+        <w:t xml:space="preserve"> for the </w:t>
+      </w:r>
+      <w:r>
+        <w:t>Java O</w:t>
+      </w:r>
+      <w:r>
+        <w:t>bject classes</w:t>
+      </w:r>
+      <w:r>
+        <w:t xml:space="preserve"> and </w:t>
+      </w:r>
+      <w:r>
+        <w:t>refined</w:t>
+      </w:r>
+      <w:r>
+        <w:t xml:space="preserve"> </w:t>
+      </w:r>
+      <w:r>
+        <w:t xml:space="preserve">the </w:t>
+      </w:r>
+      <w:r>
+        <w:t>Espresso UI Tests</w:t>
+      </w:r>
+      <w:r>
+        <w:t xml:space="preserve"> for testing the application. </w:t>
+      </w:r>
+    </w:p>
+    <w:p>
+      <w:pPr>
+        <w:pStyle w:val="Heading1"/>
+      </w:pPr>
+    </w:p>
+    <w:p>
+      <w:pPr>
+        <w:pStyle w:val="Heading1"/>
+      </w:pPr>
+      <w:bookmarkStart w:id="2" w:name="_Toc74079516"/>
+      <w:r>
+        <w:t>Constraints &amp; Strategies</w:t>
+      </w:r>
+      <w:bookmarkEnd w:id="2"/>
+    </w:p>
+    <w:p>
+      <w:pPr>
+        <w:tabs>
+          <w:tab w:val="left" w:pos="3744"/>
+        </w:tabs>
+      </w:pPr>
+      <w:r>
+        <w:t>Failing Espresso Test – I had one specific Espresso Test that only failed when the whole test class was being run, if the test was run individually it passed.</w:t>
+      </w:r>
+      <w:r>
+        <w:t xml:space="preserve"> The error message </w:t>
+      </w:r>
+      <w:r>
+        <w:t>was not</w:t>
+      </w:r>
+      <w:r>
+        <w:t xml:space="preserve"> very helpful, and I didn’t find a resolution to it but eventually it stopped failing.</w:t>
+      </w:r>
     </w:p>
     <w:p>
       <w:pPr>
@@ -1083,75 +1408,7 @@
       <w:pPr>
         <w:pStyle w:val="Heading1"/>
       </w:pPr>
-      <w:bookmarkStart w:id="1" w:name="_Toc73962102"/>
-      <w:r>
-        <w:t>Conceptual Framework</w:t>
-      </w:r>
-      <w:bookmarkEnd w:id="1"/>
-    </w:p>
-    <w:p>
-      <w:pPr>
-        <w:tabs>
-          <w:tab w:val="left" w:pos="3744"/>
-        </w:tabs>
-      </w:pPr>
-    </w:p>
-    <w:p>
-      <w:pPr>
-        <w:tabs>
-          <w:tab w:val="left" w:pos="3744"/>
-        </w:tabs>
-      </w:pPr>
-      <w:r>
-        <w:t>Login – if user attempts to login with an empty username an error message is shown that username input cannot be empty.</w:t>
-      </w:r>
-    </w:p>
-    <w:p>
-      <w:pPr>
-        <w:tabs>
-          <w:tab w:val="left" w:pos="3744"/>
-        </w:tabs>
-      </w:pPr>
-      <w:r>
-        <w:t>Fix Date &amp; Time – DB &amp; Codebase</w:t>
-      </w:r>
-    </w:p>
-    <w:p>
-      <w:pPr>
-        <w:tabs>
-          <w:tab w:val="left" w:pos="3744"/>
-        </w:tabs>
-      </w:pPr>
-    </w:p>
-    <w:p>
-      <w:pPr>
-        <w:pStyle w:val="Heading1"/>
-      </w:pPr>
-      <w:bookmarkStart w:id="2" w:name="_Toc73962103"/>
-      <w:r>
-        <w:t>Constraints &amp; Strategies</w:t>
-      </w:r>
-      <w:bookmarkEnd w:id="2"/>
-    </w:p>
-    <w:p>
-      <w:pPr>
-        <w:tabs>
-          <w:tab w:val="left" w:pos="3744"/>
-        </w:tabs>
-      </w:pPr>
-    </w:p>
-    <w:p>
-      <w:pPr>
-        <w:tabs>
-          <w:tab w:val="left" w:pos="3744"/>
-        </w:tabs>
-      </w:pPr>
-    </w:p>
-    <w:p>
-      <w:pPr>
-        <w:pStyle w:val="Heading1"/>
-      </w:pPr>
-      <w:bookmarkStart w:id="3" w:name="_Toc73962104"/>
+      <w:bookmarkStart w:id="3" w:name="_Toc74079517"/>
       <w:r>
         <w:t>Final Application Screenshots</w:t>
       </w:r>
@@ -1175,7 +1432,7 @@
       <w:pPr>
         <w:pStyle w:val="Heading1"/>
       </w:pPr>
-      <w:bookmarkStart w:id="4" w:name="_Toc73962105"/>
+      <w:bookmarkStart w:id="4" w:name="_Toc74079518"/>
       <w:r>
         <w:t>Instructional Material</w:t>
       </w:r>
@@ -1199,11 +1456,79 @@
       <w:pPr>
         <w:pStyle w:val="Heading1"/>
       </w:pPr>
-      <w:bookmarkStart w:id="5" w:name="_Toc73962106"/>
+      <w:bookmarkStart w:id="5" w:name="_Toc74079519"/>
       <w:r>
         <w:t>Summary &amp; Recommendations</w:t>
       </w:r>
       <w:bookmarkEnd w:id="5"/>
+    </w:p>
+    <w:p>
+      <w:pPr>
+        <w:pStyle w:val="Heading2"/>
+      </w:pPr>
+      <w:r>
+        <w:t>Summary</w:t>
+      </w:r>
+    </w:p>
+    <w:p>
+      <w:r>
+        <w:t xml:space="preserve">The </w:t>
+      </w:r>
+      <w:proofErr w:type="spellStart"/>
+      <w:r>
+        <w:t>BudgieCoin</w:t>
+      </w:r>
+      <w:proofErr w:type="spellEnd"/>
+      <w:r>
+        <w:t xml:space="preserve"> application had a lot of potential scope and features, most of which I did not get around to implementing. </w:t>
+      </w:r>
+      <w:r>
+        <w:t>To give an idea of the potential scope of this type of project, it got declined as a viable project for the Capstone course</w:t>
+      </w:r>
+      <w:r>
+        <w:t>.</w:t>
+      </w:r>
+      <w:r>
+        <w:t xml:space="preserve"> F</w:t>
+      </w:r>
+      <w:r>
+        <w:t xml:space="preserve">eatures that </w:t>
+      </w:r>
+      <w:r>
+        <w:t>could have</w:t>
+      </w:r>
+      <w:r>
+        <w:t xml:space="preserve"> still been built into the application are retirement calculators, charts, </w:t>
+      </w:r>
+      <w:r>
+        <w:t xml:space="preserve">full </w:t>
+      </w:r>
+      <w:r>
+        <w:t>budgeting</w:t>
+      </w:r>
+      <w:r>
+        <w:t>, predictive algorithms and/or bank statement uploads.</w:t>
+      </w:r>
+    </w:p>
+    <w:p>
+      <w:r>
+        <w:t>I am happy with everything I achieved in the development of the app, it is possibly not the most pretty or featureful but gave me the opportunity to learn and successfully implement Android features and concepts</w:t>
+      </w:r>
+      <w:r>
+        <w:t>.</w:t>
+      </w:r>
+    </w:p>
+    <w:p/>
+    <w:p>
+      <w:pPr>
+        <w:pStyle w:val="Heading2"/>
+      </w:pPr>
+      <w:r>
+        <w:t>Recommendation</w:t>
+      </w:r>
+      <w:r>
+        <w:t>s</w:t>
+      </w:r>
     </w:p>
     <w:p>
       <w:pPr>
@@ -1212,14 +1537,13 @@
         </w:tabs>
       </w:pPr>
       <w:r>
-        <w:rPr>
-          <w:i/>
-          <w:iCs/>
-        </w:rPr>
-        <w:t>Recommendation:</w:t>
-      </w:r>
-      <w:r>
-        <w:t xml:space="preserve"> If you are going to be working with date and time values with SQLite, </w:t>
+        <w:t>If you are going to be working with date and time values with SQLite,</w:t>
+      </w:r>
+      <w:r>
+        <w:t xml:space="preserve"> regardless of the project,</w:t>
+      </w:r>
+      <w:r>
+        <w:t xml:space="preserve"> </w:t>
       </w:r>
       <w:proofErr w:type="spellStart"/>
       <w:r>
@@ -1228,6 +1552,19 @@
       <w:proofErr w:type="spellEnd"/>
       <w:r>
         <w:t xml:space="preserve"> probably best to store them as a Unix Epoch long value in the database. This makes it easier to convert to proper date-time values when called by the codebase.</w:t>
+      </w:r>
+    </w:p>
+    <w:p>
+      <w:pPr>
+        <w:tabs>
+          <w:tab w:val="left" w:pos="3744"/>
+        </w:tabs>
+      </w:pPr>
+      <w:r>
+        <w:t xml:space="preserve">Be careful with your time management and start working sooner rather than later. Implementing some of the features took longer than expected and small setbacks used ended up </w:t>
+      </w:r>
+      <w:r>
+        <w:t>using more time than expected.</w:t>
       </w:r>
     </w:p>
     <w:sectPr>
@@ -1789,6 +2126,28 @@
       <w:szCs w:val="32"/>
     </w:rPr>
   </w:style>
+  <w:style w:type="paragraph" w:styleId="Heading2">
+    <w:name w:val="heading 2"/>
+    <w:basedOn w:val="Normal"/>
+    <w:next w:val="Normal"/>
+    <w:link w:val="Heading2Char"/>
+    <w:uiPriority w:val="9"/>
+    <w:unhideWhenUsed/>
+    <w:qFormat/>
+    <w:rsid w:val="008D05FB"/>
+    <w:pPr>
+      <w:keepNext/>
+      <w:keepLines/>
+      <w:spacing w:before="40" w:after="0"/>
+      <w:outlineLvl w:val="1"/>
+    </w:pPr>
+    <w:rPr>
+      <w:rFonts w:asciiTheme="majorHAnsi" w:eastAsiaTheme="majorEastAsia" w:hAnsiTheme="majorHAnsi" w:cstheme="majorBidi"/>
+      <w:color w:val="2F5496" w:themeColor="accent1" w:themeShade="BF"/>
+      <w:sz w:val="26"/>
+      <w:szCs w:val="26"/>
+    </w:rPr>
+  </w:style>
   <w:style w:type="character" w:default="1" w:styleId="DefaultParagraphFont">
     <w:name w:val="Default Paragraph Font"/>
     <w:uiPriority w:val="1"/>
@@ -1936,6 +2295,19 @@
       <w:u w:val="single"/>
     </w:rPr>
   </w:style>
+  <w:style w:type="character" w:customStyle="1" w:styleId="Heading2Char">
+    <w:name w:val="Heading 2 Char"/>
+    <w:basedOn w:val="DefaultParagraphFont"/>
+    <w:link w:val="Heading2"/>
+    <w:uiPriority w:val="9"/>
+    <w:rsid w:val="008D05FB"/>
+    <w:rPr>
+      <w:rFonts w:asciiTheme="majorHAnsi" w:eastAsiaTheme="majorEastAsia" w:hAnsiTheme="majorHAnsi" w:cstheme="majorBidi"/>
+      <w:color w:val="2F5496" w:themeColor="accent1" w:themeShade="BF"/>
+      <w:sz w:val="26"/>
+      <w:szCs w:val="26"/>
+    </w:rPr>
+  </w:style>
 </w:styles>
 </file>
 
@@ -2054,9 +2426,12 @@
     <w:rsidRoot w:val="00523717"/>
     <w:rsid w:val="00523717"/>
     <w:rsid w:val="00527A86"/>
+    <w:rsid w:val="007522C3"/>
     <w:rsid w:val="00884D05"/>
     <w:rsid w:val="009B6277"/>
+    <w:rsid w:val="009C5809"/>
     <w:rsid w:val="00CB6F6F"/>
+    <w:rsid w:val="00F279D8"/>
   </w:rsids>
   <m:mathPr>
     <m:mathFont m:val="Cambria Math"/>

</xml_diff>